<commit_message>
New report, pls check
</commit_message>
<xml_diff>
--- a/CS4750-HW2 Report.docx
+++ b/CS4750-HW2 Report.docx
@@ -197,7 +197,38 @@
         <w:rPr>
           <w:rFonts w:ascii="Times New Roman" w:hAnsi="Times New Roman" w:cs="Times New Roman"/>
         </w:rPr>
-        <w:t xml:space="preserve"> Iterative deepening tree search and depth first graph search are implemented using the Node and Problem class. The node class handles keeping track of parent, child and expanding itself, basically it handles the tree/graph structure so our search doesn't have to worry about that. The problem class handles goal testing and managing the 4x4 square, again so that our search algorithm doesn't have these details to worry about. Iterative deepening tree search uses a counter and depth first limited search. This is so that depth first search acts more like breadth first search without the memory issues. Depth first graph search is just depth first search, that doesn't expand the same node twice. These were both developed on a windows laptop using VS Code, python extension, to run and debug.</w:t>
+        <w:t xml:space="preserve"> Iterative deepening tree search and depth first graph search are implemented using the Node and Problem class. The node class handles keeping track of parent, child and expanding itself, basically it handles the tree/graph structure so our search doesn't have to worry about that. The problem class handles goal testing and managing the 4x4 square, again so that our search algorithm doesn't have these details to worry about. Iterative deepening tree search uses a counter and depth first limited search. This is so that depth first search acts more like breadth first search without the memory issues. Depth first graph search is just depth first search, that doesn't expand the same node twice. These were both developed on a windows laptop</w:t>
+      </w:r>
+      <w:r>
+        <w:rPr>
+          <w:rFonts w:ascii="Times New Roman" w:hAnsi="Times New Roman" w:cs="Times New Roman"/>
+        </w:rPr>
+        <w:t xml:space="preserve"> (</w:t>
+      </w:r>
+      <w:r>
+        <w:rPr>
+          <w:rFonts w:ascii="Times New Roman" w:hAnsi="Times New Roman" w:cs="Times New Roman"/>
+        </w:rPr>
+        <w:t>8GB of 1600MHz LPDDR3</w:t>
+      </w:r>
+      <w:r>
+        <w:rPr>
+          <w:rFonts w:ascii="Times New Roman" w:hAnsi="Times New Roman" w:cs="Times New Roman"/>
+        </w:rPr>
+        <w:t xml:space="preserve"> RAM and 2.2</w:t>
+      </w:r>
+      <w:r>
+        <w:rPr>
+          <w:rFonts w:ascii="Times New Roman" w:hAnsi="Times New Roman" w:cs="Times New Roman"/>
+        </w:rPr>
+        <w:t>GHz dual-core Intel Core i5</w:t>
+      </w:r>
+      <w:proofErr w:type="gramStart"/>
+      <w:r>
+        <w:rPr>
+          <w:rFonts w:ascii="Times New Roman" w:hAnsi="Times New Roman" w:cs="Times New Roman"/>
+        </w:rPr>
+        <w:t>)</w:t>
       </w:r>
       <w:r>
         <w:rPr>
@@ -209,6 +240,25 @@
         <w:rPr>
           <w:rFonts w:ascii="Times New Roman" w:hAnsi="Times New Roman" w:cs="Times New Roman"/>
         </w:rPr>
+        <w:t xml:space="preserve"> using</w:t>
+      </w:r>
+      <w:proofErr w:type="gramEnd"/>
+      <w:r>
+        <w:rPr>
+          <w:rFonts w:ascii="Times New Roman" w:hAnsi="Times New Roman" w:cs="Times New Roman"/>
+        </w:rPr>
+        <w:t xml:space="preserve"> VS Code, python extension, to run and debug.</w:t>
+      </w:r>
+      <w:r>
+        <w:rPr>
+          <w:rFonts w:ascii="Times New Roman" w:hAnsi="Times New Roman" w:cs="Times New Roman"/>
+        </w:rPr>
+        <w:t xml:space="preserve"> </w:t>
+      </w:r>
+      <w:r>
+        <w:rPr>
+          <w:rFonts w:ascii="Times New Roman" w:hAnsi="Times New Roman" w:cs="Times New Roman"/>
+        </w:rPr>
         <w:t xml:space="preserve">For A* algorithm, </w:t>
       </w:r>
       <w:r>
@@ -221,25 +271,128 @@
         <w:rPr>
           <w:rFonts w:ascii="Times New Roman" w:hAnsi="Times New Roman" w:cs="Times New Roman"/>
         </w:rPr>
+        <w:t xml:space="preserve">tree </w:t>
+      </w:r>
+      <w:r>
+        <w:rPr>
+          <w:rFonts w:ascii="Times New Roman" w:hAnsi="Times New Roman" w:cs="Times New Roman"/>
+        </w:rPr>
+        <w:t>where links between nodes represent valid steps in s</w:t>
+      </w:r>
+      <w:r>
+        <w:rPr>
+          <w:rFonts w:ascii="Times New Roman" w:hAnsi="Times New Roman" w:cs="Times New Roman"/>
+        </w:rPr>
+        <w:t>olving the problem.</w:t>
+      </w:r>
+      <w:r>
+        <w:rPr>
+          <w:rFonts w:ascii="Times New Roman" w:hAnsi="Times New Roman" w:cs="Times New Roman"/>
+        </w:rPr>
+        <w:t xml:space="preserve"> </w:t>
+      </w:r>
+      <w:r>
+        <w:rPr>
+          <w:rFonts w:ascii="Times New Roman" w:hAnsi="Times New Roman" w:cs="Times New Roman"/>
+        </w:rPr>
+        <w:t xml:space="preserve">However, we need a heuristic function to help us cut down on this huge search problem. What we need is to use our Manhattan distance heuristic at each node to make an estimate of how far we are from the goal. In pathfinding we know exactly how far we are, because we know how far we can move each step, </w:t>
+      </w:r>
+      <w:r>
+        <w:rPr>
+          <w:rFonts w:ascii="Times New Roman" w:hAnsi="Times New Roman" w:cs="Times New Roman"/>
+        </w:rPr>
+        <w:lastRenderedPageBreak/>
+        <w:t xml:space="preserve">and we can calculate the exact distance to the goal. </w:t>
+      </w:r>
+      <w:r>
+        <w:rPr>
+          <w:rFonts w:ascii="Times New Roman" w:hAnsi="Times New Roman" w:cs="Times New Roman"/>
+        </w:rPr>
+        <w:t xml:space="preserve">For 15-puzzle solving, </w:t>
+      </w:r>
+      <w:r>
+        <w:rPr>
+          <w:rFonts w:ascii="Times New Roman" w:hAnsi="Times New Roman" w:cs="Times New Roman"/>
+        </w:rPr>
+        <w:t>we use array to represent the tree. W</w:t>
+      </w:r>
+      <w:r>
+        <w:rPr>
+          <w:rFonts w:ascii="Times New Roman" w:hAnsi="Times New Roman" w:cs="Times New Roman"/>
+        </w:rPr>
+        <w:t xml:space="preserve">e </w:t>
+      </w:r>
+      <w:r>
+        <w:rPr>
+          <w:rFonts w:ascii="Times New Roman" w:hAnsi="Times New Roman" w:cs="Times New Roman"/>
+        </w:rPr>
+        <w:t xml:space="preserve">set </w:t>
+      </w:r>
+      <w:r>
+        <w:rPr>
+          <w:rFonts w:ascii="Times New Roman" w:hAnsi="Times New Roman" w:cs="Times New Roman"/>
+        </w:rPr>
+        <w:t xml:space="preserve">the </w:t>
+      </w:r>
+      <w:r>
+        <w:rPr>
+          <w:rFonts w:ascii="Times New Roman" w:hAnsi="Times New Roman" w:cs="Times New Roman"/>
+        </w:rPr>
+        <w:t xml:space="preserve">test case </w:t>
+      </w:r>
+      <w:r>
+        <w:rPr>
+          <w:rFonts w:ascii="Times New Roman" w:hAnsi="Times New Roman" w:cs="Times New Roman"/>
+        </w:rPr>
+        <w:t>input as a start</w:t>
+      </w:r>
+      <w:r>
+        <w:rPr>
+          <w:rFonts w:ascii="Times New Roman" w:hAnsi="Times New Roman" w:cs="Times New Roman"/>
+        </w:rPr>
+        <w:t xml:space="preserve"> </w:t>
+      </w:r>
+      <w:r>
+        <w:rPr>
+          <w:rFonts w:ascii="Times New Roman" w:hAnsi="Times New Roman" w:cs="Times New Roman"/>
+        </w:rPr>
+        <w:t>state (i.e. root node)</w:t>
+      </w:r>
+      <w:r>
+        <w:rPr>
+          <w:rFonts w:ascii="Times New Roman" w:hAnsi="Times New Roman" w:cs="Times New Roman"/>
+        </w:rPr>
+        <w:t xml:space="preserve">, and then for each node we expand all the nodes beneath it in the </w:t>
+      </w:r>
+      <w:r>
+        <w:rPr>
+          <w:rFonts w:ascii="Times New Roman" w:hAnsi="Times New Roman" w:cs="Times New Roman"/>
+        </w:rPr>
         <w:t>tree</w:t>
       </w:r>
       <w:r>
         <w:rPr>
           <w:rFonts w:ascii="Times New Roman" w:hAnsi="Times New Roman" w:cs="Times New Roman"/>
         </w:rPr>
+        <w:t xml:space="preserve"> by applying all the possible moves that can be made at each point.</w:t>
+      </w:r>
+      <w:r>
+        <w:rPr>
+          <w:rFonts w:ascii="Times New Roman" w:hAnsi="Times New Roman" w:cs="Times New Roman"/>
+        </w:rPr>
         <w:t xml:space="preserve"> </w:t>
       </w:r>
       <w:r>
         <w:rPr>
           <w:rFonts w:ascii="Times New Roman" w:hAnsi="Times New Roman" w:cs="Times New Roman"/>
         </w:rPr>
-        <w:t>where links between nodes represent valid steps in s</w:t>
-      </w:r>
-      <w:r>
-        <w:rPr>
-          <w:rFonts w:ascii="Times New Roman" w:hAnsi="Times New Roman" w:cs="Times New Roman"/>
-        </w:rPr>
-        <w:t>olving the problem.</w:t>
+        <w:t>We give each node a score</w:t>
+      </w:r>
+      <w:r>
+        <w:rPr>
+          <w:rFonts w:ascii="Times New Roman" w:hAnsi="Times New Roman" w:cs="Times New Roman"/>
+        </w:rPr>
+        <w:t>,</w:t>
       </w:r>
       <w:r>
         <w:rPr>
@@ -251,182 +404,13 @@
         <w:rPr>
           <w:rFonts w:ascii="Times New Roman" w:hAnsi="Times New Roman" w:cs="Times New Roman"/>
         </w:rPr>
-        <w:t>However, we need a heuristic function to help us cut down on this huge search problem. What we need is to use our Manhattan distance heuristic at each node to make an estimate of how far we are from the goal. In pathfinding we know exactly how far we are, because we know how far we can move each step, and we can calculate the exact distance to the goal.</w:t>
-      </w:r>
-      <w:r>
-        <w:rPr>
-          <w:rFonts w:ascii="Times New Roman" w:hAnsi="Times New Roman" w:cs="Times New Roman"/>
-        </w:rPr>
-        <w:t xml:space="preserve"> </w:t>
-      </w:r>
-      <w:r>
-        <w:rPr>
-          <w:rFonts w:ascii="Times New Roman" w:hAnsi="Times New Roman" w:cs="Times New Roman"/>
-        </w:rPr>
-        <w:t xml:space="preserve">For 15-puzzle solving, </w:t>
-      </w:r>
-      <w:r>
-        <w:rPr>
-          <w:rFonts w:ascii="Times New Roman" w:hAnsi="Times New Roman" w:cs="Times New Roman"/>
-        </w:rPr>
-        <w:t>w</w:t>
-      </w:r>
-      <w:r>
-        <w:rPr>
-          <w:rFonts w:ascii="Times New Roman" w:hAnsi="Times New Roman" w:cs="Times New Roman"/>
-        </w:rPr>
-        <w:t xml:space="preserve">e use </w:t>
-      </w:r>
-      <w:r>
-        <w:rPr>
-          <w:rFonts w:ascii="Times New Roman" w:hAnsi="Times New Roman" w:cs="Times New Roman"/>
-        </w:rPr>
-        <w:t>array</w:t>
-      </w:r>
-      <w:r>
-        <w:rPr>
-          <w:rFonts w:ascii="Times New Roman" w:hAnsi="Times New Roman" w:cs="Times New Roman"/>
-        </w:rPr>
-        <w:t xml:space="preserve"> to </w:t>
-      </w:r>
-      <w:r>
-        <w:rPr>
-          <w:rFonts w:ascii="Times New Roman" w:hAnsi="Times New Roman" w:cs="Times New Roman"/>
-        </w:rPr>
-        <w:lastRenderedPageBreak/>
-        <w:t xml:space="preserve">represent </w:t>
-      </w:r>
-      <w:r>
-        <w:rPr>
-          <w:rFonts w:ascii="Times New Roman" w:hAnsi="Times New Roman" w:cs="Times New Roman"/>
-        </w:rPr>
-        <w:t>the tree. W</w:t>
-      </w:r>
-      <w:r>
-        <w:rPr>
-          <w:rFonts w:ascii="Times New Roman" w:hAnsi="Times New Roman" w:cs="Times New Roman"/>
-        </w:rPr>
-        <w:t xml:space="preserve">e </w:t>
-      </w:r>
-      <w:r>
-        <w:rPr>
-          <w:rFonts w:ascii="Times New Roman" w:hAnsi="Times New Roman" w:cs="Times New Roman"/>
-        </w:rPr>
-        <w:t xml:space="preserve">set </w:t>
-      </w:r>
-      <w:r>
-        <w:rPr>
-          <w:rFonts w:ascii="Times New Roman" w:hAnsi="Times New Roman" w:cs="Times New Roman"/>
-        </w:rPr>
-        <w:t xml:space="preserve">the </w:t>
-      </w:r>
-      <w:r>
-        <w:rPr>
-          <w:rFonts w:ascii="Times New Roman" w:hAnsi="Times New Roman" w:cs="Times New Roman"/>
-        </w:rPr>
-        <w:t xml:space="preserve">test case </w:t>
-      </w:r>
-      <w:r>
-        <w:rPr>
-          <w:rFonts w:ascii="Times New Roman" w:hAnsi="Times New Roman" w:cs="Times New Roman"/>
-        </w:rPr>
-        <w:t>input as a start</w:t>
-      </w:r>
-      <w:r>
-        <w:rPr>
-          <w:rFonts w:ascii="Times New Roman" w:hAnsi="Times New Roman" w:cs="Times New Roman"/>
-        </w:rPr>
-        <w:t xml:space="preserve"> </w:t>
-      </w:r>
-      <w:r>
-        <w:rPr>
-          <w:rFonts w:ascii="Times New Roman" w:hAnsi="Times New Roman" w:cs="Times New Roman"/>
-        </w:rPr>
-        <w:t>state (i.e. root node)</w:t>
-      </w:r>
-      <w:r>
-        <w:rPr>
-          <w:rFonts w:ascii="Times New Roman" w:hAnsi="Times New Roman" w:cs="Times New Roman"/>
-        </w:rPr>
-        <w:t xml:space="preserve">, and then for each node we expand all the nodes beneath it in the </w:t>
-      </w:r>
-      <w:r>
-        <w:rPr>
-          <w:rFonts w:ascii="Times New Roman" w:hAnsi="Times New Roman" w:cs="Times New Roman"/>
-        </w:rPr>
-        <w:t>tree</w:t>
-      </w:r>
-      <w:r>
-        <w:rPr>
-          <w:rFonts w:ascii="Times New Roman" w:hAnsi="Times New Roman" w:cs="Times New Roman"/>
-        </w:rPr>
-        <w:t xml:space="preserve"> by applying all the possible moves that can be made at each point.</w:t>
-      </w:r>
-      <w:r>
-        <w:rPr>
-          <w:rFonts w:ascii="Times New Roman" w:hAnsi="Times New Roman" w:cs="Times New Roman"/>
-        </w:rPr>
-        <w:t xml:space="preserve"> </w:t>
-      </w:r>
-      <w:r>
-        <w:rPr>
-          <w:rFonts w:ascii="Times New Roman" w:hAnsi="Times New Roman" w:cs="Times New Roman"/>
-        </w:rPr>
-        <w:t xml:space="preserve">We </w:t>
-      </w:r>
-      <w:r>
-        <w:rPr>
-          <w:rFonts w:ascii="Times New Roman" w:hAnsi="Times New Roman" w:cs="Times New Roman"/>
-        </w:rPr>
-        <w:t>give each node a score</w:t>
-      </w:r>
-      <w:r>
-        <w:rPr>
-          <w:rFonts w:ascii="Times New Roman" w:hAnsi="Times New Roman" w:cs="Times New Roman"/>
-        </w:rPr>
-        <w:t>,</w:t>
-      </w:r>
-      <w:r>
-        <w:rPr>
-          <w:rFonts w:ascii="Times New Roman" w:hAnsi="Times New Roman" w:cs="Times New Roman"/>
-        </w:rPr>
-        <w:t xml:space="preserve"> </w:t>
-      </w:r>
-      <w:r>
-        <w:rPr>
-          <w:rFonts w:ascii="Times New Roman" w:hAnsi="Times New Roman" w:cs="Times New Roman"/>
-        </w:rPr>
-        <w:t xml:space="preserve">that calculates from </w:t>
-      </w:r>
-      <w:r>
-        <w:rPr>
-          <w:rFonts w:ascii="Times New Roman" w:hAnsi="Times New Roman" w:cs="Times New Roman"/>
-        </w:rPr>
-        <w:t>Manhattan distance heuristic</w:t>
-      </w:r>
-      <w:r>
-        <w:rPr>
-          <w:rFonts w:ascii="Times New Roman" w:hAnsi="Times New Roman" w:cs="Times New Roman"/>
-        </w:rPr>
-        <w:t xml:space="preserve"> function, </w:t>
-      </w:r>
-      <w:r>
-        <w:rPr>
-          <w:rFonts w:ascii="Times New Roman" w:hAnsi="Times New Roman" w:cs="Times New Roman"/>
-        </w:rPr>
-        <w:t>on how good we think it is. This score should be thought of as the cost of getting from the node to the goal plus the c</w:t>
-      </w:r>
-      <w:r>
-        <w:rPr>
-          <w:rFonts w:ascii="Times New Roman" w:hAnsi="Times New Roman" w:cs="Times New Roman"/>
-        </w:rPr>
-        <w:t xml:space="preserve">ost of getting to where we are. </w:t>
-      </w:r>
-      <w:r>
-        <w:rPr>
-          <w:rFonts w:ascii="Times New Roman" w:hAnsi="Times New Roman" w:cs="Times New Roman"/>
-        </w:rPr>
-        <w:t xml:space="preserve">Traditionally this has been represented by the letters f, g and h. </w:t>
+        <w:t xml:space="preserve">that calculates from Manhattan distance heuristic function, </w:t>
+      </w:r>
+      <w:r>
+        <w:rPr>
+          <w:rFonts w:ascii="Times New Roman" w:hAnsi="Times New Roman" w:cs="Times New Roman"/>
+        </w:rPr>
+        <w:t xml:space="preserve">on how good we think it is. This score should be thought of as the cost of getting from the node to the goal plus the cost of getting to where we are. Traditionally this has been represented by the letters f, g and h. </w:t>
       </w:r>
     </w:p>
     <w:p>
@@ -453,13 +437,7 @@
         <w:rPr>
           <w:rFonts w:ascii="Times New Roman" w:hAnsi="Times New Roman" w:cs="Times New Roman"/>
         </w:rPr>
-        <w:t xml:space="preserve"> is the sum of all</w:t>
-      </w:r>
-      <w:r>
-        <w:rPr>
-          <w:rFonts w:ascii="Times New Roman" w:hAnsi="Times New Roman" w:cs="Times New Roman"/>
-        </w:rPr>
-        <w:t xml:space="preserve"> the costs it took to get here</w:t>
+        <w:t xml:space="preserve"> is the sum of all the costs it took to get here</w:t>
       </w:r>
     </w:p>
     <w:p>
@@ -486,13 +464,7 @@
         <w:rPr>
           <w:rFonts w:ascii="Times New Roman" w:hAnsi="Times New Roman" w:cs="Times New Roman"/>
         </w:rPr>
-        <w:t xml:space="preserve"> is our heuristic function, the estimate of what i</w:t>
-      </w:r>
-      <w:r>
-        <w:rPr>
-          <w:rFonts w:ascii="Times New Roman" w:hAnsi="Times New Roman" w:cs="Times New Roman"/>
-        </w:rPr>
-        <w:t>t will take to get to the goal.</w:t>
+        <w:t xml:space="preserve"> is our heuristic function, the estimate of what it will take to get to the goal.</w:t>
       </w:r>
     </w:p>
     <w:p>
@@ -545,13 +517,7 @@
         <w:rPr>
           <w:rFonts w:ascii="Times New Roman" w:hAnsi="Times New Roman" w:cs="Times New Roman"/>
         </w:rPr>
-        <w:t xml:space="preserve"> </w:t>
-      </w:r>
-      <w:r>
-        <w:rPr>
-          <w:rFonts w:ascii="Times New Roman" w:hAnsi="Times New Roman" w:cs="Times New Roman"/>
-        </w:rPr>
-        <w:t>in each node</w:t>
+        <w:t xml:space="preserve"> in each node</w:t>
       </w:r>
       <w:r>
         <w:rPr>
@@ -583,13 +549,7 @@
         <w:rPr>
           <w:rFonts w:ascii="Times New Roman" w:hAnsi="Times New Roman" w:cs="Times New Roman"/>
         </w:rPr>
-        <w:t xml:space="preserve"> </w:t>
-      </w:r>
-      <w:r>
-        <w:rPr>
-          <w:rFonts w:ascii="Times New Roman" w:hAnsi="Times New Roman" w:cs="Times New Roman"/>
-        </w:rPr>
-        <w:t>T</w:t>
+        <w:t xml:space="preserve"> T</w:t>
       </w:r>
       <w:r>
         <w:rPr>
@@ -613,7 +573,49 @@
         <w:rPr>
           <w:rFonts w:ascii="Times New Roman" w:hAnsi="Times New Roman" w:cs="Times New Roman"/>
         </w:rPr>
-        <w:t xml:space="preserve"> laptop using </w:t>
+        <w:t xml:space="preserve"> Air</w:t>
+      </w:r>
+      <w:r>
+        <w:rPr>
+          <w:rFonts w:ascii="Times New Roman" w:hAnsi="Times New Roman" w:cs="Times New Roman"/>
+        </w:rPr>
+        <w:t xml:space="preserve"> laptop</w:t>
+      </w:r>
+      <w:r>
+        <w:rPr>
+          <w:rFonts w:ascii="Times New Roman" w:hAnsi="Times New Roman" w:cs="Times New Roman"/>
+        </w:rPr>
+        <w:t xml:space="preserve"> (</w:t>
+      </w:r>
+      <w:r>
+        <w:rPr>
+          <w:rFonts w:ascii="Times New Roman" w:hAnsi="Times New Roman" w:cs="Times New Roman"/>
+        </w:rPr>
+        <w:t>8GB of 1600MHz LPDDR3</w:t>
+      </w:r>
+      <w:r>
+        <w:rPr>
+          <w:rFonts w:ascii="Times New Roman" w:hAnsi="Times New Roman" w:cs="Times New Roman"/>
+        </w:rPr>
+        <w:t xml:space="preserve"> RAM and </w:t>
+      </w:r>
+      <w:r>
+        <w:rPr>
+          <w:rFonts w:ascii="Times New Roman" w:hAnsi="Times New Roman" w:cs="Times New Roman"/>
+        </w:rPr>
+        <w:t>1.8GHz dual-core Intel Core i5</w:t>
+      </w:r>
+      <w:r>
+        <w:rPr>
+          <w:rFonts w:ascii="Times New Roman" w:hAnsi="Times New Roman" w:cs="Times New Roman"/>
+        </w:rPr>
+        <w:t>)</w:t>
+      </w:r>
+      <w:r>
+        <w:rPr>
+          <w:rFonts w:ascii="Times New Roman" w:hAnsi="Times New Roman" w:cs="Times New Roman"/>
+        </w:rPr>
+        <w:t xml:space="preserve"> using </w:t>
       </w:r>
       <w:proofErr w:type="spellStart"/>
       <w:r>
@@ -2519,6 +2521,7 @@
           <w:rFonts w:ascii="Times New Roman" w:eastAsia="Times New Roman" w:hAnsi="Times New Roman" w:cs="Times New Roman"/>
           <w:color w:val="24292E"/>
         </w:rPr>
+        <w:lastRenderedPageBreak/>
         <w:t>Nodes Expanded</w:t>
       </w:r>
     </w:p>
@@ -2615,7 +2618,6 @@
           <w:rFonts w:ascii="Times New Roman" w:hAnsi="Times New Roman" w:cs="Times New Roman"/>
           <w:u w:val="single"/>
         </w:rPr>
-        <w:lastRenderedPageBreak/>
         <w:t>Depth-first graph search (DFGS)</w:t>
       </w:r>
     </w:p>
@@ -6239,43 +6241,7 @@
         <w:rPr>
           <w:rFonts w:ascii="Times New Roman" w:hAnsi="Times New Roman" w:cs="Times New Roman"/>
         </w:rPr>
-        <w:t xml:space="preserve">[ LEFT, UP, </w:t>
-      </w:r>
-      <w:r>
-        <w:rPr>
-          <w:rFonts w:ascii="Times New Roman" w:hAnsi="Times New Roman" w:cs="Times New Roman"/>
-        </w:rPr>
-        <w:t>UP</w:t>
-      </w:r>
-      <w:r>
-        <w:rPr>
-          <w:rFonts w:ascii="Times New Roman" w:hAnsi="Times New Roman" w:cs="Times New Roman"/>
-        </w:rPr>
-        <w:t xml:space="preserve">, </w:t>
-      </w:r>
-      <w:r>
-        <w:rPr>
-          <w:rFonts w:ascii="Times New Roman" w:hAnsi="Times New Roman" w:cs="Times New Roman"/>
-        </w:rPr>
-        <w:t>UP</w:t>
-      </w:r>
-      <w:r>
-        <w:rPr>
-          <w:rFonts w:ascii="Times New Roman" w:hAnsi="Times New Roman" w:cs="Times New Roman"/>
-        </w:rPr>
-        <w:t xml:space="preserve">, RIGHT, DOWN, </w:t>
-      </w:r>
-      <w:r>
-        <w:rPr>
-          <w:rFonts w:ascii="Times New Roman" w:hAnsi="Times New Roman" w:cs="Times New Roman"/>
-        </w:rPr>
-        <w:t>DOWN,</w:t>
-      </w:r>
-      <w:r>
-        <w:rPr>
-          <w:rFonts w:ascii="Times New Roman" w:hAnsi="Times New Roman" w:cs="Times New Roman"/>
-        </w:rPr>
-        <w:t xml:space="preserve"> DOWN]</w:t>
+        <w:t>[ LEFT, UP, UP, UP, RIGHT, DOWN, DOWN, DOWN]</w:t>
       </w:r>
     </w:p>
     <w:p>
@@ -6392,12 +6358,43 @@
           <w:u w:val="single"/>
         </w:rPr>
       </w:pPr>
-      <w:r>
+    </w:p>
+    <w:p>
+      <w:pPr>
+        <w:spacing w:after="100" w:afterAutospacing="1"/>
         <w:rPr>
           <w:rFonts w:ascii="Times New Roman" w:hAnsi="Times New Roman" w:cs="Times New Roman"/>
           <w:b/>
           <w:u w:val="single"/>
         </w:rPr>
+      </w:pPr>
+    </w:p>
+    <w:p>
+      <w:pPr>
+        <w:spacing w:after="100" w:afterAutospacing="1"/>
+        <w:rPr>
+          <w:rFonts w:ascii="Times New Roman" w:hAnsi="Times New Roman" w:cs="Times New Roman"/>
+          <w:b/>
+          <w:u w:val="single"/>
+        </w:rPr>
+      </w:pPr>
+    </w:p>
+    <w:p>
+      <w:pPr>
+        <w:spacing w:after="100" w:afterAutospacing="1"/>
+        <w:rPr>
+          <w:rFonts w:ascii="Times New Roman" w:hAnsi="Times New Roman" w:cs="Times New Roman"/>
+          <w:b/>
+          <w:u w:val="single"/>
+        </w:rPr>
+      </w:pPr>
+      <w:r>
+        <w:rPr>
+          <w:rFonts w:ascii="Times New Roman" w:hAnsi="Times New Roman" w:cs="Times New Roman"/>
+          <w:b/>
+          <w:u w:val="single"/>
+        </w:rPr>
+        <w:lastRenderedPageBreak/>
         <w:t>Test case 2:</w:t>
       </w:r>
     </w:p>
@@ -8145,7 +8142,6 @@
           <w:rFonts w:ascii="Times New Roman" w:eastAsia="Times New Roman" w:hAnsi="Times New Roman" w:cs="Times New Roman"/>
           <w:color w:val="24292E"/>
         </w:rPr>
-        <w:lastRenderedPageBreak/>
         <w:t>Solution Sequence</w:t>
       </w:r>
     </w:p>
@@ -8251,7 +8247,16 @@
           <w:rFonts w:ascii="Times New Roman" w:eastAsia="Times New Roman" w:hAnsi="Times New Roman" w:cs="Times New Roman"/>
           <w:color w:val="24292E"/>
         </w:rPr>
-        <w:t xml:space="preserve">12948.824 </w:t>
+        <w:t>12</w:t>
+      </w:r>
+      <w:bookmarkStart w:id="0" w:name="_GoBack"/>
+      <w:bookmarkEnd w:id="0"/>
+      <w:r>
+        <w:rPr>
+          <w:rFonts w:ascii="Times New Roman" w:eastAsia="Times New Roman" w:hAnsi="Times New Roman" w:cs="Times New Roman"/>
+          <w:color w:val="24292E"/>
+        </w:rPr>
+        <w:t xml:space="preserve">948.824 </w:t>
       </w:r>
       <w:proofErr w:type="spellStart"/>
       <w:r>
@@ -11893,6 +11898,7 @@
         <w:rPr>
           <w:rFonts w:ascii="Times New Roman" w:hAnsi="Times New Roman" w:cs="Times New Roman"/>
         </w:rPr>
+        <w:lastRenderedPageBreak/>
         <w:t>Solution and total number of moves to reach the solution:</w:t>
       </w:r>
     </w:p>
@@ -11933,13 +11939,7 @@
         <w:rPr>
           <w:rFonts w:ascii="Times New Roman" w:hAnsi="Times New Roman" w:cs="Times New Roman"/>
         </w:rPr>
-        <w:t xml:space="preserve">[UP, </w:t>
-      </w:r>
-      <w:r>
-        <w:rPr>
-          <w:rFonts w:ascii="Times New Roman" w:hAnsi="Times New Roman" w:cs="Times New Roman"/>
-        </w:rPr>
-        <w:t>UP,</w:t>
+        <w:t>[UP, UP,</w:t>
       </w:r>
       <w:r>
         <w:rPr>
@@ -11951,19 +11951,7 @@
         <w:rPr>
           <w:rFonts w:ascii="Times New Roman" w:hAnsi="Times New Roman" w:cs="Times New Roman"/>
         </w:rPr>
-        <w:t>UP,</w:t>
-      </w:r>
-      <w:r>
-        <w:rPr>
-          <w:rFonts w:ascii="Times New Roman" w:hAnsi="Times New Roman" w:cs="Times New Roman"/>
-        </w:rPr>
-        <w:t xml:space="preserve"> RIGHT, DOWN, </w:t>
-      </w:r>
-      <w:r>
-        <w:rPr>
-          <w:rFonts w:ascii="Times New Roman" w:hAnsi="Times New Roman" w:cs="Times New Roman"/>
-        </w:rPr>
-        <w:t>DOWN,</w:t>
+        <w:t>UP, RIGHT, DOWN, DOWN, DOWN, RIGHT, UP, UP,</w:t>
       </w:r>
       <w:r>
         <w:rPr>
@@ -11975,49 +11963,7 @@
         <w:rPr>
           <w:rFonts w:ascii="Times New Roman" w:hAnsi="Times New Roman" w:cs="Times New Roman"/>
         </w:rPr>
-        <w:t>DOWN,</w:t>
-      </w:r>
-      <w:r>
-        <w:rPr>
-          <w:rFonts w:ascii="Times New Roman" w:hAnsi="Times New Roman" w:cs="Times New Roman"/>
-        </w:rPr>
-        <w:t xml:space="preserve"> RIGHT, </w:t>
-      </w:r>
-      <w:r>
-        <w:rPr>
-          <w:rFonts w:ascii="Times New Roman" w:hAnsi="Times New Roman" w:cs="Times New Roman"/>
-        </w:rPr>
-        <w:t>UP, UP,</w:t>
-      </w:r>
-      <w:r>
-        <w:rPr>
-          <w:rFonts w:ascii="Times New Roman" w:hAnsi="Times New Roman" w:cs="Times New Roman"/>
-        </w:rPr>
-        <w:t xml:space="preserve"> </w:t>
-      </w:r>
-      <w:r>
-        <w:rPr>
-          <w:rFonts w:ascii="Times New Roman" w:hAnsi="Times New Roman" w:cs="Times New Roman"/>
-        </w:rPr>
-        <w:t>UP,</w:t>
-      </w:r>
-      <w:r>
-        <w:rPr>
-          <w:rFonts w:ascii="Times New Roman" w:hAnsi="Times New Roman" w:cs="Times New Roman"/>
-        </w:rPr>
-        <w:t xml:space="preserve"> </w:t>
-      </w:r>
-      <w:r>
-        <w:rPr>
-          <w:rFonts w:ascii="Times New Roman" w:hAnsi="Times New Roman" w:cs="Times New Roman"/>
-        </w:rPr>
-        <w:t>RIGHT, DOWN, DOWN, DOWN</w:t>
-      </w:r>
-      <w:r>
-        <w:rPr>
-          <w:rFonts w:ascii="Times New Roman" w:hAnsi="Times New Roman" w:cs="Times New Roman"/>
-        </w:rPr>
-        <w:t>]</w:t>
+        <w:t>UP, RIGHT, DOWN, DOWN, DOWN]</w:t>
       </w:r>
     </w:p>
     <w:p>
@@ -12126,8 +12072,6 @@
         </w:rPr>
         <w:t>ms</w:t>
       </w:r>
-      <w:bookmarkStart w:id="0" w:name="_GoBack"/>
-      <w:bookmarkEnd w:id="0"/>
       <w:proofErr w:type="spellEnd"/>
     </w:p>
     <w:sectPr>

</xml_diff>